<commit_message>
Updated readme and responsibilites
</commit_message>
<xml_diff>
--- a/Responsibilities.docx
+++ b/Responsibilities.docx
@@ -124,34 +124,14 @@
                 <w:szCs w:val="24"/>
               </w:rPr>
             </w:pPr>
-            <w:proofErr w:type="spellStart"/>
             <w:r>
               <w:rPr>
                 <w:rFonts w:ascii="Times New Roman" w:hAnsi="Times New Roman" w:cs="Times New Roman"/>
                 <w:sz w:val="24"/>
                 <w:szCs w:val="24"/>
               </w:rPr>
-              <w:t>Supriya</w:t>
-            </w:r>
-            <w:proofErr w:type="spellEnd"/>
-            <w:r>
-              <w:rPr>
-                <w:rFonts w:ascii="Times New Roman" w:hAnsi="Times New Roman" w:cs="Times New Roman"/>
-                <w:sz w:val="24"/>
-                <w:szCs w:val="24"/>
-              </w:rPr>
-              <w:t xml:space="preserve"> </w:t>
-            </w:r>
-            <w:proofErr w:type="spellStart"/>
-            <w:r>
-              <w:rPr>
-                <w:rFonts w:ascii="Times New Roman" w:hAnsi="Times New Roman" w:cs="Times New Roman"/>
-                <w:sz w:val="24"/>
-                <w:szCs w:val="24"/>
-              </w:rPr>
-              <w:t>Gadigone</w:t>
-            </w:r>
-            <w:proofErr w:type="spellEnd"/>
+              <w:t>Supriya Gadigone</w:t>
+            </w:r>
           </w:p>
         </w:tc>
         <w:tc>
@@ -236,23 +216,13 @@
                 <w:szCs w:val="24"/>
               </w:rPr>
             </w:pPr>
-            <w:proofErr w:type="spellStart"/>
             <w:r>
               <w:rPr>
                 <w:rFonts w:ascii="Times New Roman" w:hAnsi="Times New Roman" w:cs="Times New Roman"/>
                 <w:sz w:val="24"/>
                 <w:szCs w:val="24"/>
               </w:rPr>
-              <w:t>Tanzim</w:t>
-            </w:r>
-            <w:proofErr w:type="spellEnd"/>
-            <w:r>
-              <w:rPr>
-                <w:rFonts w:ascii="Times New Roman" w:hAnsi="Times New Roman" w:cs="Times New Roman"/>
-                <w:sz w:val="24"/>
-                <w:szCs w:val="24"/>
-              </w:rPr>
-              <w:t xml:space="preserve"> Zaman</w:t>
+              <w:t>Tanzim Zaman</w:t>
             </w:r>
           </w:p>
         </w:tc>
@@ -304,21 +274,7 @@
               <w:rPr>
                 <w:rFonts w:ascii="Times New Roman" w:hAnsi="Times New Roman" w:cs="Times New Roman"/>
               </w:rPr>
-              <w:t xml:space="preserve">Made </w:t>
-            </w:r>
-            <w:proofErr w:type="spellStart"/>
-            <w:r>
-              <w:rPr>
-                <w:rFonts w:ascii="Times New Roman" w:hAnsi="Times New Roman" w:cs="Times New Roman"/>
-              </w:rPr>
-              <w:t>JavaDocs</w:t>
-            </w:r>
-            <w:proofErr w:type="spellEnd"/>
-            <w:r>
-              <w:rPr>
-                <w:rFonts w:ascii="Times New Roman" w:hAnsi="Times New Roman" w:cs="Times New Roman"/>
-              </w:rPr>
-              <w:t xml:space="preserve"> comments for all methods</w:t>
+              <w:t>Made JavaDocs comments for all methods</w:t>
             </w:r>
           </w:p>
           <w:p>
@@ -356,14 +312,7 @@
               <w:rPr>
                 <w:rFonts w:ascii="Times New Roman" w:hAnsi="Times New Roman" w:cs="Times New Roman"/>
               </w:rPr>
-              <w:t xml:space="preserve">Helped debug </w:t>
-            </w:r>
-            <w:proofErr w:type="spellStart"/>
-            <w:r>
-              <w:rPr>
-                <w:rFonts w:ascii="Times New Roman" w:hAnsi="Times New Roman" w:cs="Times New Roman"/>
-              </w:rPr>
-              <w:t>Fil</w:t>
+              <w:t>Helped debug Fil</w:t>
             </w:r>
             <w:r>
               <w:rPr>
@@ -377,7 +326,6 @@
               </w:rPr>
               <w:t>TransferClient</w:t>
             </w:r>
-            <w:proofErr w:type="spellEnd"/>
           </w:p>
         </w:tc>
         <w:tc>
@@ -502,14 +450,12 @@
                 <w:rFonts w:ascii="Times New Roman" w:hAnsi="Times New Roman" w:cs="Times New Roman"/>
               </w:rPr>
             </w:pPr>
-            <w:proofErr w:type="spellStart"/>
             <w:r>
               <w:rPr>
                 <w:rFonts w:ascii="Times New Roman" w:hAnsi="Times New Roman" w:cs="Times New Roman"/>
               </w:rPr>
               <w:t>receiveFile</w:t>
             </w:r>
-            <w:proofErr w:type="spellEnd"/>
           </w:p>
           <w:p>
             <w:pPr>
@@ -523,14 +469,12 @@
                 <w:rFonts w:ascii="Times New Roman" w:hAnsi="Times New Roman" w:cs="Times New Roman"/>
               </w:rPr>
             </w:pPr>
-            <w:proofErr w:type="spellStart"/>
             <w:r>
               <w:rPr>
                 <w:rFonts w:ascii="Times New Roman" w:hAnsi="Times New Roman" w:cs="Times New Roman"/>
               </w:rPr>
               <w:t>sendFile</w:t>
             </w:r>
-            <w:proofErr w:type="spellEnd"/>
           </w:p>
           <w:p>
             <w:pPr>
@@ -544,14 +488,12 @@
                 <w:rFonts w:ascii="Times New Roman" w:hAnsi="Times New Roman" w:cs="Times New Roman"/>
               </w:rPr>
             </w:pPr>
-            <w:proofErr w:type="spellStart"/>
             <w:r>
               <w:rPr>
                 <w:rFonts w:ascii="Times New Roman" w:hAnsi="Times New Roman" w:cs="Times New Roman"/>
               </w:rPr>
               <w:t>createAck</w:t>
             </w:r>
-            <w:proofErr w:type="spellEnd"/>
           </w:p>
           <w:p>
             <w:pPr>
@@ -565,14 +507,12 @@
                 <w:rFonts w:ascii="Times New Roman" w:hAnsi="Times New Roman" w:cs="Times New Roman"/>
               </w:rPr>
             </w:pPr>
-            <w:proofErr w:type="spellStart"/>
             <w:r>
               <w:rPr>
                 <w:rFonts w:ascii="Times New Roman" w:hAnsi="Times New Roman" w:cs="Times New Roman"/>
               </w:rPr>
               <w:t>createDataPacket</w:t>
             </w:r>
-            <w:proofErr w:type="spellEnd"/>
           </w:p>
           <w:p>
             <w:pPr>
@@ -671,21 +611,7 @@
               <w:rPr>
                 <w:rFonts w:ascii="Times New Roman" w:hAnsi="Times New Roman" w:cs="Times New Roman"/>
               </w:rPr>
-              <w:t xml:space="preserve">Adjusted </w:t>
-            </w:r>
-            <w:proofErr w:type="spellStart"/>
-            <w:r>
-              <w:rPr>
-                <w:rFonts w:ascii="Times New Roman" w:hAnsi="Times New Roman" w:cs="Times New Roman"/>
-              </w:rPr>
-              <w:t>IntermediateHost</w:t>
-            </w:r>
-            <w:proofErr w:type="spellEnd"/>
-            <w:r>
-              <w:rPr>
-                <w:rFonts w:ascii="Times New Roman" w:hAnsi="Times New Roman" w:cs="Times New Roman"/>
-              </w:rPr>
-              <w:t xml:space="preserve"> to accommodate larger file transfers</w:t>
+              <w:t>Adjusted IntermediateHost to accommodate larger file transfers</w:t>
             </w:r>
           </w:p>
           <w:p>
@@ -1217,14 +1143,12 @@
                 <w:rFonts w:ascii="Times New Roman" w:hAnsi="Times New Roman" w:cs="Times New Roman"/>
               </w:rPr>
             </w:pPr>
-            <w:proofErr w:type="spellStart"/>
             <w:r>
               <w:rPr>
                 <w:rFonts w:ascii="Times New Roman" w:hAnsi="Times New Roman" w:cs="Times New Roman"/>
               </w:rPr>
               <w:t>receiveFile</w:t>
             </w:r>
-            <w:proofErr w:type="spellEnd"/>
           </w:p>
           <w:p>
             <w:pPr>
@@ -1238,14 +1162,12 @@
                 <w:rFonts w:ascii="Times New Roman" w:hAnsi="Times New Roman" w:cs="Times New Roman"/>
               </w:rPr>
             </w:pPr>
-            <w:proofErr w:type="spellStart"/>
             <w:r>
               <w:rPr>
                 <w:rFonts w:ascii="Times New Roman" w:hAnsi="Times New Roman" w:cs="Times New Roman"/>
               </w:rPr>
               <w:t>sendFile</w:t>
             </w:r>
-            <w:proofErr w:type="spellEnd"/>
           </w:p>
           <w:p>
             <w:pPr>
@@ -1443,21 +1365,7 @@
               <w:rPr>
                 <w:rFonts w:ascii="Times New Roman" w:hAnsi="Times New Roman" w:cs="Times New Roman"/>
               </w:rPr>
-              <w:t xml:space="preserve">Moved </w:t>
-            </w:r>
-            <w:proofErr w:type="spellStart"/>
-            <w:r>
-              <w:rPr>
-                <w:rFonts w:ascii="Times New Roman" w:hAnsi="Times New Roman" w:cs="Times New Roman"/>
-              </w:rPr>
-              <w:t>RequestType</w:t>
-            </w:r>
-            <w:proofErr w:type="spellEnd"/>
-            <w:r>
-              <w:rPr>
-                <w:rFonts w:ascii="Times New Roman" w:hAnsi="Times New Roman" w:cs="Times New Roman"/>
-              </w:rPr>
-              <w:t xml:space="preserve"> to own class</w:t>
+              <w:t>Moved RequestType to own class</w:t>
             </w:r>
           </w:p>
           <w:p>
@@ -1753,6 +1661,50 @@
                 <w:rFonts w:ascii="Times New Roman" w:hAnsi="Times New Roman" w:cs="Times New Roman"/>
               </w:rPr>
             </w:pPr>
+            <w:r>
+              <w:rPr>
+                <w:rFonts w:ascii="Times New Roman" w:hAnsi="Times New Roman" w:cs="Times New Roman"/>
+              </w:rPr>
+              <w:t>Added timeouts for sockets</w:t>
+            </w:r>
+          </w:p>
+          <w:p>
+            <w:pPr>
+              <w:pStyle w:val="ListParagraph"/>
+              <w:numPr>
+                <w:ilvl w:val="0"/>
+                <w:numId w:val="1"/>
+              </w:numPr>
+              <w:ind w:left="318" w:hanging="283"/>
+              <w:rPr>
+                <w:rFonts w:ascii="Times New Roman" w:hAnsi="Times New Roman" w:cs="Times New Roman"/>
+              </w:rPr>
+            </w:pPr>
+            <w:r>
+              <w:rPr>
+                <w:rFonts w:ascii="Times New Roman" w:hAnsi="Times New Roman" w:cs="Times New Roman"/>
+              </w:rPr>
+              <w:t>Added code that handled lost packets/Acks client side</w:t>
+            </w:r>
+          </w:p>
+          <w:p>
+            <w:pPr>
+              <w:pStyle w:val="ListParagraph"/>
+              <w:numPr>
+                <w:ilvl w:val="0"/>
+                <w:numId w:val="1"/>
+              </w:numPr>
+              <w:ind w:left="318" w:hanging="283"/>
+              <w:rPr>
+                <w:rFonts w:ascii="Times New Roman" w:hAnsi="Times New Roman" w:cs="Times New Roman"/>
+              </w:rPr>
+            </w:pPr>
+            <w:r>
+              <w:rPr>
+                <w:rFonts w:ascii="Times New Roman" w:hAnsi="Times New Roman" w:cs="Times New Roman"/>
+              </w:rPr>
+              <w:t>Debugged IntermediateHost.java,client, and Host</w:t>
+            </w:r>
             <w:bookmarkStart w:id="0" w:name="_GoBack"/>
             <w:bookmarkEnd w:id="0"/>
           </w:p>
@@ -2057,6 +2009,7 @@
     <w:lsdException w:name="HTML Sample" w:semiHidden="1" w:unhideWhenUsed="1"/>
     <w:lsdException w:name="HTML Typewriter" w:semiHidden="1" w:unhideWhenUsed="1"/>
     <w:lsdException w:name="HTML Variable" w:semiHidden="1" w:unhideWhenUsed="1"/>
+    <w:lsdException w:name="Normal Table" w:semiHidden="1" w:unhideWhenUsed="1"/>
     <w:lsdException w:name="annotation subject" w:semiHidden="1" w:unhideWhenUsed="1"/>
     <w:lsdException w:name="No List" w:semiHidden="1" w:unhideWhenUsed="1"/>
     <w:lsdException w:name="Outline List 1" w:semiHidden="1" w:unhideWhenUsed="1"/>
@@ -2101,6 +2054,7 @@
     <w:lsdException w:name="Table Professional" w:semiHidden="1" w:unhideWhenUsed="1"/>
     <w:lsdException w:name="Table Subtle 1" w:semiHidden="1" w:unhideWhenUsed="1"/>
     <w:lsdException w:name="Table Subtle 2" w:semiHidden="1" w:unhideWhenUsed="1"/>
+    <w:lsdException w:name="Table Web 1" w:semiHidden="1" w:unhideWhenUsed="1"/>
     <w:lsdException w:name="Table Web 2" w:semiHidden="1" w:unhideWhenUsed="1"/>
     <w:lsdException w:name="Table Web 3" w:semiHidden="1" w:unhideWhenUsed="1"/>
     <w:lsdException w:name="Balloon Text" w:semiHidden="1" w:unhideWhenUsed="1"/>

</xml_diff>

<commit_message>
added responsibilities (and Taz's)
</commit_message>
<xml_diff>
--- a/Responsibilities.docx
+++ b/Responsibilities.docx
@@ -124,13 +124,23 @@
                 <w:szCs w:val="24"/>
               </w:rPr>
             </w:pPr>
+            <w:proofErr w:type="spellStart"/>
             <w:r>
               <w:rPr>
                 <w:rFonts w:ascii="Times New Roman" w:hAnsi="Times New Roman" w:cs="Times New Roman"/>
                 <w:sz w:val="24"/>
                 <w:szCs w:val="24"/>
               </w:rPr>
-              <w:t>Supriya Gadigone</w:t>
+              <w:t>Supriya</w:t>
+            </w:r>
+            <w:proofErr w:type="spellEnd"/>
+            <w:r>
+              <w:rPr>
+                <w:rFonts w:ascii="Times New Roman" w:hAnsi="Times New Roman" w:cs="Times New Roman"/>
+                <w:sz w:val="24"/>
+                <w:szCs w:val="24"/>
+              </w:rPr>
+              <w:t xml:space="preserve"> Gadigone</w:t>
             </w:r>
           </w:p>
         </w:tc>
@@ -274,7 +284,21 @@
               <w:rPr>
                 <w:rFonts w:ascii="Times New Roman" w:hAnsi="Times New Roman" w:cs="Times New Roman"/>
               </w:rPr>
-              <w:t>Made JavaDocs comments for all methods</w:t>
+              <w:t xml:space="preserve">Made </w:t>
+            </w:r>
+            <w:proofErr w:type="spellStart"/>
+            <w:r>
+              <w:rPr>
+                <w:rFonts w:ascii="Times New Roman" w:hAnsi="Times New Roman" w:cs="Times New Roman"/>
+              </w:rPr>
+              <w:t>JavaDocs</w:t>
+            </w:r>
+            <w:proofErr w:type="spellEnd"/>
+            <w:r>
+              <w:rPr>
+                <w:rFonts w:ascii="Times New Roman" w:hAnsi="Times New Roman" w:cs="Times New Roman"/>
+              </w:rPr>
+              <w:t xml:space="preserve"> comments for all methods</w:t>
             </w:r>
           </w:p>
           <w:p>
@@ -1718,7 +1742,21 @@
               <w:rPr>
                 <w:rFonts w:ascii="Times New Roman" w:hAnsi="Times New Roman" w:cs="Times New Roman"/>
               </w:rPr>
-              <w:t>(ls, pwd)</w:t>
+              <w:t xml:space="preserve">(ls, </w:t>
+            </w:r>
+            <w:proofErr w:type="spellStart"/>
+            <w:r>
+              <w:rPr>
+                <w:rFonts w:ascii="Times New Roman" w:hAnsi="Times New Roman" w:cs="Times New Roman"/>
+              </w:rPr>
+              <w:t>pwd</w:t>
+            </w:r>
+            <w:proofErr w:type="spellEnd"/>
+            <w:r>
+              <w:rPr>
+                <w:rFonts w:ascii="Times New Roman" w:hAnsi="Times New Roman" w:cs="Times New Roman"/>
+              </w:rPr>
+              <w:t>)</w:t>
             </w:r>
           </w:p>
           <w:p>
@@ -1887,6 +1925,57 @@
                 <w:rFonts w:ascii="Times New Roman" w:hAnsi="Times New Roman" w:cs="Times New Roman"/>
               </w:rPr>
             </w:pPr>
+            <w:r>
+              <w:rPr>
+                <w:rFonts w:ascii="Times New Roman" w:hAnsi="Times New Roman" w:cs="Times New Roman"/>
+              </w:rPr>
+              <w:t>Timing Diagrams</w:t>
+            </w:r>
+          </w:p>
+          <w:p>
+            <w:pPr>
+              <w:pStyle w:val="ListParagraph"/>
+              <w:numPr>
+                <w:ilvl w:val="0"/>
+                <w:numId w:val="1"/>
+              </w:numPr>
+              <w:ind w:left="262" w:hanging="221"/>
+              <w:rPr>
+                <w:rFonts w:ascii="Times New Roman" w:hAnsi="Times New Roman" w:cs="Times New Roman"/>
+              </w:rPr>
+            </w:pPr>
+            <w:r>
+              <w:rPr>
+                <w:rFonts w:ascii="Times New Roman" w:hAnsi="Times New Roman" w:cs="Times New Roman"/>
+              </w:rPr>
+              <w:t xml:space="preserve">Added error simulations for invalid TID, corrupt </w:t>
+            </w:r>
+            <w:r>
+              <w:rPr>
+                <w:rFonts w:ascii="Times New Roman" w:hAnsi="Times New Roman" w:cs="Times New Roman"/>
+              </w:rPr>
+              <w:lastRenderedPageBreak/>
+              <w:t>request, invalid packet size, change block number</w:t>
+            </w:r>
+          </w:p>
+          <w:p>
+            <w:pPr>
+              <w:pStyle w:val="ListParagraph"/>
+              <w:numPr>
+                <w:ilvl w:val="0"/>
+                <w:numId w:val="1"/>
+              </w:numPr>
+              <w:ind w:left="262" w:hanging="221"/>
+              <w:rPr>
+                <w:rFonts w:ascii="Times New Roman" w:hAnsi="Times New Roman" w:cs="Times New Roman"/>
+              </w:rPr>
+            </w:pPr>
+            <w:r>
+              <w:rPr>
+                <w:rFonts w:ascii="Times New Roman" w:hAnsi="Times New Roman" w:cs="Times New Roman"/>
+              </w:rPr>
+              <w:t>Debugged Intermediate Host and Host</w:t>
+            </w:r>
           </w:p>
         </w:tc>
         <w:tc>
@@ -1909,7 +1998,22 @@
               <w:rPr>
                 <w:rFonts w:ascii="Times New Roman" w:hAnsi="Times New Roman" w:cs="Times New Roman"/>
               </w:rPr>
-              <w:t>Added client side error handling for TID,invalid TFTP</w:t>
+              <w:lastRenderedPageBreak/>
+              <w:t xml:space="preserve">Added client side error handling for </w:t>
+            </w:r>
+            <w:proofErr w:type="spellStart"/>
+            <w:r>
+              <w:rPr>
+                <w:rFonts w:ascii="Times New Roman" w:hAnsi="Times New Roman" w:cs="Times New Roman"/>
+              </w:rPr>
+              <w:t>TID,invalid</w:t>
+            </w:r>
+            <w:proofErr w:type="spellEnd"/>
+            <w:r>
+              <w:rPr>
+                <w:rFonts w:ascii="Times New Roman" w:hAnsi="Times New Roman" w:cs="Times New Roman"/>
+              </w:rPr>
+              <w:t xml:space="preserve"> TFTP</w:t>
             </w:r>
           </w:p>
           <w:p>
@@ -1931,89 +2035,142 @@
               <w:lastRenderedPageBreak/>
               <w:t>Helped debug host, intermediate host</w:t>
             </w:r>
+          </w:p>
+        </w:tc>
+        <w:tc>
+          <w:tcPr>
+            <w:tcW w:w="2835" w:type="dxa"/>
+          </w:tcPr>
+          <w:p>
+            <w:pPr>
+              <w:pStyle w:val="ListParagraph"/>
+              <w:numPr>
+                <w:ilvl w:val="0"/>
+                <w:numId w:val="1"/>
+              </w:numPr>
+              <w:ind w:left="318" w:hanging="283"/>
+              <w:rPr>
+                <w:rFonts w:ascii="Times New Roman" w:hAnsi="Times New Roman" w:cs="Times New Roman"/>
+              </w:rPr>
+            </w:pPr>
+            <w:r>
+              <w:rPr>
+                <w:rFonts w:ascii="Times New Roman" w:hAnsi="Times New Roman" w:cs="Times New Roman"/>
+              </w:rPr>
+              <w:lastRenderedPageBreak/>
+              <w:t>Updated UML Diagrams</w:t>
+            </w:r>
+          </w:p>
+          <w:p>
+            <w:pPr>
+              <w:pStyle w:val="ListParagraph"/>
+              <w:numPr>
+                <w:ilvl w:val="0"/>
+                <w:numId w:val="1"/>
+              </w:numPr>
+              <w:ind w:left="318" w:hanging="283"/>
+              <w:rPr>
+                <w:rFonts w:ascii="Times New Roman" w:hAnsi="Times New Roman" w:cs="Times New Roman"/>
+              </w:rPr>
+            </w:pPr>
+            <w:r>
+              <w:rPr>
+                <w:rFonts w:ascii="Times New Roman" w:hAnsi="Times New Roman" w:cs="Times New Roman"/>
+              </w:rPr>
+              <w:t xml:space="preserve">Updated </w:t>
+            </w:r>
+            <w:proofErr w:type="spellStart"/>
+            <w:r>
+              <w:rPr>
+                <w:rFonts w:ascii="Times New Roman" w:hAnsi="Times New Roman" w:cs="Times New Roman"/>
+              </w:rPr>
+              <w:t>ReadME</w:t>
+            </w:r>
+            <w:proofErr w:type="spellEnd"/>
+          </w:p>
+          <w:p>
+            <w:pPr>
+              <w:pStyle w:val="ListParagraph"/>
+              <w:numPr>
+                <w:ilvl w:val="0"/>
+                <w:numId w:val="1"/>
+              </w:numPr>
+              <w:ind w:left="318" w:hanging="283"/>
+              <w:rPr>
+                <w:rFonts w:ascii="Times New Roman" w:hAnsi="Times New Roman" w:cs="Times New Roman"/>
+              </w:rPr>
+            </w:pPr>
+            <w:r>
+              <w:rPr>
+                <w:rFonts w:ascii="Times New Roman" w:hAnsi="Times New Roman" w:cs="Times New Roman"/>
+              </w:rPr>
+              <w:t>Helped debug server side issues</w:t>
+            </w:r>
+          </w:p>
+        </w:tc>
+        <w:tc>
+          <w:tcPr>
+            <w:tcW w:w="2977" w:type="dxa"/>
+          </w:tcPr>
+          <w:p>
+            <w:pPr>
+              <w:pStyle w:val="ListParagraph"/>
+              <w:numPr>
+                <w:ilvl w:val="0"/>
+                <w:numId w:val="1"/>
+              </w:numPr>
+              <w:ind w:left="318" w:hanging="283"/>
+              <w:rPr>
+                <w:rFonts w:ascii="Times New Roman" w:hAnsi="Times New Roman" w:cs="Times New Roman"/>
+              </w:rPr>
+            </w:pPr>
+            <w:r>
+              <w:rPr>
+                <w:rFonts w:ascii="Times New Roman" w:hAnsi="Times New Roman" w:cs="Times New Roman"/>
+              </w:rPr>
+              <w:t>Added error simulation: alter opcode</w:t>
+            </w:r>
+          </w:p>
+          <w:p>
+            <w:pPr>
+              <w:pStyle w:val="ListParagraph"/>
+              <w:numPr>
+                <w:ilvl w:val="0"/>
+                <w:numId w:val="1"/>
+              </w:numPr>
+              <w:ind w:left="318" w:hanging="283"/>
+              <w:rPr>
+                <w:rFonts w:ascii="Times New Roman" w:hAnsi="Times New Roman" w:cs="Times New Roman"/>
+              </w:rPr>
+            </w:pPr>
+            <w:r>
+              <w:rPr>
+                <w:rFonts w:ascii="Times New Roman" w:hAnsi="Times New Roman" w:cs="Times New Roman"/>
+              </w:rPr>
+              <w:t>Debugged Intermediate Host</w:t>
+            </w:r>
+          </w:p>
+          <w:p>
+            <w:pPr>
+              <w:pStyle w:val="ListParagraph"/>
+              <w:numPr>
+                <w:ilvl w:val="0"/>
+                <w:numId w:val="1"/>
+              </w:numPr>
+              <w:ind w:left="318" w:hanging="283"/>
+              <w:rPr>
+                <w:rFonts w:ascii="Times New Roman" w:hAnsi="Times New Roman" w:cs="Times New Roman"/>
+              </w:rPr>
+            </w:pPr>
+            <w:r>
+              <w:rPr>
+                <w:rFonts w:ascii="Times New Roman" w:hAnsi="Times New Roman" w:cs="Times New Roman"/>
+              </w:rPr>
+              <w:lastRenderedPageBreak/>
+              <w:t>Tested Error Sim scenarios</w:t>
+            </w:r>
             <w:bookmarkStart w:id="0" w:name="_GoBack"/>
             <w:bookmarkEnd w:id="0"/>
-          </w:p>
-        </w:tc>
-        <w:tc>
-          <w:tcPr>
-            <w:tcW w:w="2835" w:type="dxa"/>
-          </w:tcPr>
-          <w:p>
-            <w:pPr>
-              <w:pStyle w:val="ListParagraph"/>
-              <w:numPr>
-                <w:ilvl w:val="0"/>
-                <w:numId w:val="1"/>
-              </w:numPr>
-              <w:ind w:left="318" w:hanging="283"/>
-              <w:rPr>
-                <w:rFonts w:ascii="Times New Roman" w:hAnsi="Times New Roman" w:cs="Times New Roman"/>
-              </w:rPr>
-            </w:pPr>
-            <w:r>
-              <w:rPr>
-                <w:rFonts w:ascii="Times New Roman" w:hAnsi="Times New Roman" w:cs="Times New Roman"/>
-              </w:rPr>
-              <w:lastRenderedPageBreak/>
-              <w:t>Updated UML Diagrams</w:t>
-            </w:r>
-          </w:p>
-          <w:p>
-            <w:pPr>
-              <w:pStyle w:val="ListParagraph"/>
-              <w:numPr>
-                <w:ilvl w:val="0"/>
-                <w:numId w:val="1"/>
-              </w:numPr>
-              <w:ind w:left="318" w:hanging="283"/>
-              <w:rPr>
-                <w:rFonts w:ascii="Times New Roman" w:hAnsi="Times New Roman" w:cs="Times New Roman"/>
-              </w:rPr>
-            </w:pPr>
-            <w:r>
-              <w:rPr>
-                <w:rFonts w:ascii="Times New Roman" w:hAnsi="Times New Roman" w:cs="Times New Roman"/>
-              </w:rPr>
-              <w:t>Updated ReadME</w:t>
-            </w:r>
-          </w:p>
-          <w:p>
-            <w:pPr>
-              <w:pStyle w:val="ListParagraph"/>
-              <w:numPr>
-                <w:ilvl w:val="0"/>
-                <w:numId w:val="1"/>
-              </w:numPr>
-              <w:ind w:left="318" w:hanging="283"/>
-              <w:rPr>
-                <w:rFonts w:ascii="Times New Roman" w:hAnsi="Times New Roman" w:cs="Times New Roman"/>
-              </w:rPr>
-            </w:pPr>
-            <w:r>
-              <w:rPr>
-                <w:rFonts w:ascii="Times New Roman" w:hAnsi="Times New Roman" w:cs="Times New Roman"/>
-              </w:rPr>
-              <w:t>Helped debug server side issues</w:t>
-            </w:r>
-          </w:p>
-        </w:tc>
-        <w:tc>
-          <w:tcPr>
-            <w:tcW w:w="2977" w:type="dxa"/>
-          </w:tcPr>
-          <w:p>
-            <w:pPr>
-              <w:pStyle w:val="ListParagraph"/>
-              <w:numPr>
-                <w:ilvl w:val="0"/>
-                <w:numId w:val="1"/>
-              </w:numPr>
-              <w:ind w:left="318" w:hanging="283"/>
-              <w:rPr>
-                <w:rFonts w:ascii="Times New Roman" w:hAnsi="Times New Roman" w:cs="Times New Roman"/>
-              </w:rPr>
-            </w:pPr>
           </w:p>
         </w:tc>
       </w:tr>
@@ -2280,6 +2437,7 @@
     <w:lsdException w:name="HTML Sample" w:semiHidden="1" w:unhideWhenUsed="1"/>
     <w:lsdException w:name="HTML Typewriter" w:semiHidden="1" w:unhideWhenUsed="1"/>
     <w:lsdException w:name="HTML Variable" w:semiHidden="1" w:unhideWhenUsed="1"/>
+    <w:lsdException w:name="Normal Table" w:semiHidden="1" w:unhideWhenUsed="1"/>
     <w:lsdException w:name="annotation subject" w:semiHidden="1" w:unhideWhenUsed="1"/>
     <w:lsdException w:name="No List" w:semiHidden="1" w:unhideWhenUsed="1"/>
     <w:lsdException w:name="Outline List 1" w:semiHidden="1" w:unhideWhenUsed="1"/>
@@ -2324,6 +2482,7 @@
     <w:lsdException w:name="Table Professional" w:semiHidden="1" w:unhideWhenUsed="1"/>
     <w:lsdException w:name="Table Subtle 1" w:semiHidden="1" w:unhideWhenUsed="1"/>
     <w:lsdException w:name="Table Subtle 2" w:semiHidden="1" w:unhideWhenUsed="1"/>
+    <w:lsdException w:name="Table Web 1" w:semiHidden="1" w:unhideWhenUsed="1"/>
     <w:lsdException w:name="Table Web 2" w:semiHidden="1" w:unhideWhenUsed="1"/>
     <w:lsdException w:name="Table Web 3" w:semiHidden="1" w:unhideWhenUsed="1"/>
     <w:lsdException w:name="Balloon Text" w:semiHidden="1" w:unhideWhenUsed="1"/>

</xml_diff>

<commit_message>
proper ack I think
</commit_message>
<xml_diff>
--- a/Responsibilities.docx
+++ b/Responsibilities.docx
@@ -1,6 +1,6 @@
 
 <file path=word/document.xml><?xml version="1.0" encoding="utf-8"?>
-<w:document xmlns:wpc="http://schemas.microsoft.com/office/word/2010/wordprocessingCanvas" xmlns:cx="http://schemas.microsoft.com/office/drawing/2014/chartex" xmlns:cx1="http://schemas.microsoft.com/office/drawing/2015/9/8/chartex" xmlns:cx2="http://schemas.microsoft.com/office/drawing/2015/10/21/chartex" xmlns:cx3="http://schemas.microsoft.com/office/drawing/2016/5/9/chartex" xmlns:cx4="http://schemas.microsoft.com/office/drawing/2016/5/10/chartex" xmlns:cx5="http://schemas.microsoft.com/office/drawing/2016/5/11/chartex" xmlns:mc="http://schemas.openxmlformats.org/markup-compatibility/2006" xmlns:o="urn:schemas-microsoft-com:office:office" xmlns:r="http://schemas.openxmlformats.org/officeDocument/2006/relationships" xmlns:m="http://schemas.openxmlformats.org/officeDocument/2006/math" xmlns:v="urn:schemas-microsoft-com:vml" xmlns:wp14="http://schemas.microsoft.com/office/word/2010/wordprocessingDrawing" xmlns:wp="http://schemas.openxmlformats.org/drawingml/2006/wordprocessingDrawing" xmlns:w10="urn:schemas-microsoft-com:office:word" xmlns:w="http://schemas.openxmlformats.org/wordprocessingml/2006/main" xmlns:w14="http://schemas.microsoft.com/office/word/2010/wordml" xmlns:w15="http://schemas.microsoft.com/office/word/2012/wordml" xmlns:w16se="http://schemas.microsoft.com/office/word/2015/wordml/symex" xmlns:wpg="http://schemas.microsoft.com/office/word/2010/wordprocessingGroup" xmlns:wpi="http://schemas.microsoft.com/office/word/2010/wordprocessingInk" xmlns:wne="http://schemas.microsoft.com/office/word/2006/wordml" xmlns:wps="http://schemas.microsoft.com/office/word/2010/wordprocessingShape" mc:Ignorable="w14 w15 w16se wp14">
+<w:document xmlns:wpc="http://schemas.microsoft.com/office/word/2010/wordprocessingCanvas" xmlns:mc="http://schemas.openxmlformats.org/markup-compatibility/2006" xmlns:o="urn:schemas-microsoft-com:office:office" xmlns:r="http://schemas.openxmlformats.org/officeDocument/2006/relationships" xmlns:m="http://schemas.openxmlformats.org/officeDocument/2006/math" xmlns:v="urn:schemas-microsoft-com:vml" xmlns:wp14="http://schemas.microsoft.com/office/word/2010/wordprocessingDrawing" xmlns:wp="http://schemas.openxmlformats.org/drawingml/2006/wordprocessingDrawing" xmlns:w10="urn:schemas-microsoft-com:office:word" xmlns:w="http://schemas.openxmlformats.org/wordprocessingml/2006/main" xmlns:w14="http://schemas.microsoft.com/office/word/2010/wordml" xmlns:w15="http://schemas.microsoft.com/office/word/2012/wordml" xmlns:wpg="http://schemas.microsoft.com/office/word/2010/wordprocessingGroup" xmlns:wpi="http://schemas.microsoft.com/office/word/2010/wordprocessingInk" xmlns:wne="http://schemas.microsoft.com/office/word/2006/wordml" xmlns:wps="http://schemas.microsoft.com/office/word/2010/wordprocessingShape" mc:Ignorable="w14 w15 wp14">
   <w:body>
     <w:p>
       <w:pPr>
@@ -124,23 +124,13 @@
                 <w:szCs w:val="24"/>
               </w:rPr>
             </w:pPr>
-            <w:proofErr w:type="spellStart"/>
             <w:r>
               <w:rPr>
                 <w:rFonts w:ascii="Times New Roman" w:hAnsi="Times New Roman" w:cs="Times New Roman"/>
                 <w:sz w:val="24"/>
                 <w:szCs w:val="24"/>
               </w:rPr>
-              <w:t>Supriya</w:t>
-            </w:r>
-            <w:proofErr w:type="spellEnd"/>
-            <w:r>
-              <w:rPr>
-                <w:rFonts w:ascii="Times New Roman" w:hAnsi="Times New Roman" w:cs="Times New Roman"/>
-                <w:sz w:val="24"/>
-                <w:szCs w:val="24"/>
-              </w:rPr>
-              <w:t xml:space="preserve"> Gadigone</w:t>
+              <w:t>Supriya Gadigone</w:t>
             </w:r>
           </w:p>
         </w:tc>
@@ -284,21 +274,7 @@
               <w:rPr>
                 <w:rFonts w:ascii="Times New Roman" w:hAnsi="Times New Roman" w:cs="Times New Roman"/>
               </w:rPr>
-              <w:t xml:space="preserve">Made </w:t>
-            </w:r>
-            <w:proofErr w:type="spellStart"/>
-            <w:r>
-              <w:rPr>
-                <w:rFonts w:ascii="Times New Roman" w:hAnsi="Times New Roman" w:cs="Times New Roman"/>
-              </w:rPr>
-              <w:t>JavaDocs</w:t>
-            </w:r>
-            <w:proofErr w:type="spellEnd"/>
-            <w:r>
-              <w:rPr>
-                <w:rFonts w:ascii="Times New Roman" w:hAnsi="Times New Roman" w:cs="Times New Roman"/>
-              </w:rPr>
-              <w:t xml:space="preserve"> comments for all methods</w:t>
+              <w:t>Made JavaDocs comments for all methods</w:t>
             </w:r>
           </w:p>
           <w:p>
@@ -1742,21 +1718,7 @@
               <w:rPr>
                 <w:rFonts w:ascii="Times New Roman" w:hAnsi="Times New Roman" w:cs="Times New Roman"/>
               </w:rPr>
-              <w:t xml:space="preserve">(ls, </w:t>
-            </w:r>
-            <w:proofErr w:type="spellStart"/>
-            <w:r>
-              <w:rPr>
-                <w:rFonts w:ascii="Times New Roman" w:hAnsi="Times New Roman" w:cs="Times New Roman"/>
-              </w:rPr>
-              <w:t>pwd</w:t>
-            </w:r>
-            <w:proofErr w:type="spellEnd"/>
-            <w:r>
-              <w:rPr>
-                <w:rFonts w:ascii="Times New Roman" w:hAnsi="Times New Roman" w:cs="Times New Roman"/>
-              </w:rPr>
-              <w:t>)</w:t>
+              <w:t>(ls, pwd)</w:t>
             </w:r>
           </w:p>
           <w:p>
@@ -1907,6 +1869,37 @@
                 <w:rFonts w:ascii="Times New Roman" w:hAnsi="Times New Roman" w:cs="Times New Roman"/>
               </w:rPr>
             </w:pPr>
+            <w:r>
+              <w:rPr>
+                <w:rStyle w:val="5yl5"/>
+                <w:rFonts w:ascii="Times New Roman" w:hAnsi="Times New Roman" w:cs="Times New Roman"/>
+              </w:rPr>
+              <w:t>Implemented server side TID and invalid tftp</w:t>
+            </w:r>
+          </w:p>
+          <w:p>
+            <w:pPr>
+              <w:pStyle w:val="ListParagraph"/>
+              <w:numPr>
+                <w:ilvl w:val="0"/>
+                <w:numId w:val="1"/>
+              </w:numPr>
+              <w:ind w:left="318" w:hanging="284"/>
+              <w:rPr>
+                <w:rStyle w:val="5yl5"/>
+                <w:rFonts w:ascii="Times New Roman" w:hAnsi="Times New Roman" w:cs="Times New Roman"/>
+              </w:rPr>
+            </w:pPr>
+            <w:r>
+              <w:rPr>
+                <w:rStyle w:val="5yl5"/>
+                <w:rFonts w:ascii="Times New Roman" w:hAnsi="Times New Roman" w:cs="Times New Roman"/>
+              </w:rPr>
+              <w:lastRenderedPageBreak/>
+              <w:t>Debugged server side issues</w:t>
+            </w:r>
+            <w:bookmarkStart w:id="0" w:name="_GoBack"/>
+            <w:bookmarkEnd w:id="0"/>
           </w:p>
         </w:tc>
         <w:tc>
@@ -1929,6 +1922,7 @@
               <w:rPr>
                 <w:rFonts w:ascii="Times New Roman" w:hAnsi="Times New Roman" w:cs="Times New Roman"/>
               </w:rPr>
+              <w:lastRenderedPageBreak/>
               <w:t>Timing Diagrams</w:t>
             </w:r>
           </w:p>
@@ -1999,21 +1993,7 @@
                 <w:rFonts w:ascii="Times New Roman" w:hAnsi="Times New Roman" w:cs="Times New Roman"/>
               </w:rPr>
               <w:lastRenderedPageBreak/>
-              <w:t xml:space="preserve">Added client side error handling for </w:t>
-            </w:r>
-            <w:proofErr w:type="spellStart"/>
-            <w:r>
-              <w:rPr>
-                <w:rFonts w:ascii="Times New Roman" w:hAnsi="Times New Roman" w:cs="Times New Roman"/>
-              </w:rPr>
-              <w:t>TID,invalid</w:t>
-            </w:r>
-            <w:proofErr w:type="spellEnd"/>
-            <w:r>
-              <w:rPr>
-                <w:rFonts w:ascii="Times New Roman" w:hAnsi="Times New Roman" w:cs="Times New Roman"/>
-              </w:rPr>
-              <w:t xml:space="preserve"> TFTP</w:t>
+              <w:t>Added client side error handling for TID,invalid TFTP</w:t>
             </w:r>
           </w:p>
           <w:p>
@@ -2077,16 +2057,8 @@
               <w:rPr>
                 <w:rFonts w:ascii="Times New Roman" w:hAnsi="Times New Roman" w:cs="Times New Roman"/>
               </w:rPr>
-              <w:t xml:space="preserve">Updated </w:t>
-            </w:r>
-            <w:proofErr w:type="spellStart"/>
-            <w:r>
-              <w:rPr>
-                <w:rFonts w:ascii="Times New Roman" w:hAnsi="Times New Roman" w:cs="Times New Roman"/>
-              </w:rPr>
-              <w:t>ReadME</w:t>
-            </w:r>
-            <w:proofErr w:type="spellEnd"/>
+              <w:t>Updated ReadME</w:t>
+            </w:r>
           </w:p>
           <w:p>
             <w:pPr>
@@ -2169,8 +2141,6 @@
               <w:lastRenderedPageBreak/>
               <w:t>Tested Error Sim scenarios</w:t>
             </w:r>
-            <w:bookmarkStart w:id="0" w:name="_GoBack"/>
-            <w:bookmarkEnd w:id="0"/>
           </w:p>
         </w:tc>
       </w:tr>
@@ -2195,7 +2165,7 @@
 </file>
 
 <file path=word/numbering.xml><?xml version="1.0" encoding="utf-8"?>
-<w:numbering xmlns:wpc="http://schemas.microsoft.com/office/word/2010/wordprocessingCanvas" xmlns:cx="http://schemas.microsoft.com/office/drawing/2014/chartex" xmlns:cx1="http://schemas.microsoft.com/office/drawing/2015/9/8/chartex" xmlns:cx2="http://schemas.microsoft.com/office/drawing/2015/10/21/chartex" xmlns:cx3="http://schemas.microsoft.com/office/drawing/2016/5/9/chartex" xmlns:cx4="http://schemas.microsoft.com/office/drawing/2016/5/10/chartex" xmlns:cx5="http://schemas.microsoft.com/office/drawing/2016/5/11/chartex" xmlns:mc="http://schemas.openxmlformats.org/markup-compatibility/2006" xmlns:o="urn:schemas-microsoft-com:office:office" xmlns:r="http://schemas.openxmlformats.org/officeDocument/2006/relationships" xmlns:m="http://schemas.openxmlformats.org/officeDocument/2006/math" xmlns:v="urn:schemas-microsoft-com:vml" xmlns:wp14="http://schemas.microsoft.com/office/word/2010/wordprocessingDrawing" xmlns:wp="http://schemas.openxmlformats.org/drawingml/2006/wordprocessingDrawing" xmlns:w10="urn:schemas-microsoft-com:office:word" xmlns:w="http://schemas.openxmlformats.org/wordprocessingml/2006/main" xmlns:w14="http://schemas.microsoft.com/office/word/2010/wordml" xmlns:w15="http://schemas.microsoft.com/office/word/2012/wordml" xmlns:w16se="http://schemas.microsoft.com/office/word/2015/wordml/symex" xmlns:wpg="http://schemas.microsoft.com/office/word/2010/wordprocessingGroup" xmlns:wpi="http://schemas.microsoft.com/office/word/2010/wordprocessingInk" xmlns:wne="http://schemas.microsoft.com/office/word/2006/wordml" xmlns:wps="http://schemas.microsoft.com/office/word/2010/wordprocessingShape" mc:Ignorable="w14 w15 w16se wp14">
+<w:numbering xmlns:wpc="http://schemas.microsoft.com/office/word/2010/wordprocessingCanvas" xmlns:mc="http://schemas.openxmlformats.org/markup-compatibility/2006" xmlns:o="urn:schemas-microsoft-com:office:office" xmlns:r="http://schemas.openxmlformats.org/officeDocument/2006/relationships" xmlns:m="http://schemas.openxmlformats.org/officeDocument/2006/math" xmlns:v="urn:schemas-microsoft-com:vml" xmlns:wp14="http://schemas.microsoft.com/office/word/2010/wordprocessingDrawing" xmlns:wp="http://schemas.openxmlformats.org/drawingml/2006/wordprocessingDrawing" xmlns:w10="urn:schemas-microsoft-com:office:word" xmlns:w="http://schemas.openxmlformats.org/wordprocessingml/2006/main" xmlns:w14="http://schemas.microsoft.com/office/word/2010/wordml" xmlns:w15="http://schemas.microsoft.com/office/word/2012/wordml" xmlns:wpg="http://schemas.microsoft.com/office/word/2010/wordprocessingGroup" xmlns:wpi="http://schemas.microsoft.com/office/word/2010/wordprocessingInk" xmlns:wne="http://schemas.microsoft.com/office/word/2006/wordml" xmlns:wps="http://schemas.microsoft.com/office/word/2010/wordprocessingShape" mc:Ignorable="w14 w15 wp14">
   <w:abstractNum w:abstractNumId="0" w15:restartNumberingAfterBreak="0">
     <w:nsid w:val="5CCA70B7"/>
     <w:multiLevelType w:val="hybridMultilevel"/>
@@ -2315,7 +2285,7 @@
 </file>
 
 <file path=word/styles.xml><?xml version="1.0" encoding="utf-8"?>
-<w:styles xmlns:mc="http://schemas.openxmlformats.org/markup-compatibility/2006" xmlns:r="http://schemas.openxmlformats.org/officeDocument/2006/relationships" xmlns:w="http://schemas.openxmlformats.org/wordprocessingml/2006/main" xmlns:w14="http://schemas.microsoft.com/office/word/2010/wordml" xmlns:w15="http://schemas.microsoft.com/office/word/2012/wordml" xmlns:w16se="http://schemas.microsoft.com/office/word/2015/wordml/symex" mc:Ignorable="w14 w15 w16se">
+<w:styles xmlns:mc="http://schemas.openxmlformats.org/markup-compatibility/2006" xmlns:r="http://schemas.openxmlformats.org/officeDocument/2006/relationships" xmlns:w="http://schemas.openxmlformats.org/wordprocessingml/2006/main" xmlns:w14="http://schemas.microsoft.com/office/word/2010/wordml" xmlns:w15="http://schemas.microsoft.com/office/word/2012/wordml" mc:Ignorable="w14 w15">
   <w:docDefaults>
     <w:rPrDefault>
       <w:rPr>
@@ -2331,7 +2301,7 @@
       </w:pPr>
     </w:pPrDefault>
   </w:docDefaults>
-  <w:latentStyles w:defLockedState="0" w:defUIPriority="99" w:defSemiHidden="0" w:defUnhideWhenUsed="0" w:defQFormat="0" w:count="374">
+  <w:latentStyles w:defLockedState="0" w:defUIPriority="99" w:defSemiHidden="0" w:defUnhideWhenUsed="0" w:defQFormat="0" w:count="371">
     <w:lsdException w:name="Normal" w:uiPriority="0" w:qFormat="1"/>
     <w:lsdException w:name="heading 1" w:uiPriority="9" w:qFormat="1"/>
     <w:lsdException w:name="heading 2" w:semiHidden="1" w:uiPriority="9" w:unhideWhenUsed="1" w:qFormat="1"/>
@@ -2703,9 +2673,6 @@
     <w:lsdException w:name="List Table 5 Dark Accent 6" w:uiPriority="50"/>
     <w:lsdException w:name="List Table 6 Colorful Accent 6" w:uiPriority="51"/>
     <w:lsdException w:name="List Table 7 Colorful Accent 6" w:uiPriority="52"/>
-    <w:lsdException w:name="Mention" w:semiHidden="1" w:unhideWhenUsed="1"/>
-    <w:lsdException w:name="Smart Hyperlink" w:semiHidden="1" w:unhideWhenUsed="1"/>
-    <w:lsdException w:name="Hashtag" w:semiHidden="1" w:unhideWhenUsed="1"/>
   </w:latentStyles>
   <w:style w:type="paragraph" w:default="1" w:styleId="Normal">
     <w:name w:val="Normal"/>

</xml_diff>

<commit_message>
added my old responsibilties, it was blank!
</commit_message>
<xml_diff>
--- a/Responsibilities.docx
+++ b/Responsibilities.docx
@@ -1,6 +1,6 @@
 
 <file path=word/document.xml><?xml version="1.0" encoding="utf-8"?>
-<w:document xmlns:wpc="http://schemas.microsoft.com/office/word/2010/wordprocessingCanvas" xmlns:mc="http://schemas.openxmlformats.org/markup-compatibility/2006" xmlns:o="urn:schemas-microsoft-com:office:office" xmlns:r="http://schemas.openxmlformats.org/officeDocument/2006/relationships" xmlns:m="http://schemas.openxmlformats.org/officeDocument/2006/math" xmlns:v="urn:schemas-microsoft-com:vml" xmlns:wp14="http://schemas.microsoft.com/office/word/2010/wordprocessingDrawing" xmlns:wp="http://schemas.openxmlformats.org/drawingml/2006/wordprocessingDrawing" xmlns:w10="urn:schemas-microsoft-com:office:word" xmlns:w="http://schemas.openxmlformats.org/wordprocessingml/2006/main" xmlns:w14="http://schemas.microsoft.com/office/word/2010/wordml" xmlns:w15="http://schemas.microsoft.com/office/word/2012/wordml" xmlns:wpg="http://schemas.microsoft.com/office/word/2010/wordprocessingGroup" xmlns:wpi="http://schemas.microsoft.com/office/word/2010/wordprocessingInk" xmlns:wne="http://schemas.microsoft.com/office/word/2006/wordml" xmlns:wps="http://schemas.microsoft.com/office/word/2010/wordprocessingShape" mc:Ignorable="w14 w15 wp14">
+<w:document xmlns:wpc="http://schemas.microsoft.com/office/word/2010/wordprocessingCanvas" xmlns:cx="http://schemas.microsoft.com/office/drawing/2014/chartex" xmlns:cx1="http://schemas.microsoft.com/office/drawing/2015/9/8/chartex" xmlns:cx2="http://schemas.microsoft.com/office/drawing/2015/10/21/chartex" xmlns:cx3="http://schemas.microsoft.com/office/drawing/2016/5/9/chartex" xmlns:cx4="http://schemas.microsoft.com/office/drawing/2016/5/10/chartex" xmlns:cx5="http://schemas.microsoft.com/office/drawing/2016/5/11/chartex" xmlns:mc="http://schemas.openxmlformats.org/markup-compatibility/2006" xmlns:o="urn:schemas-microsoft-com:office:office" xmlns:r="http://schemas.openxmlformats.org/officeDocument/2006/relationships" xmlns:m="http://schemas.openxmlformats.org/officeDocument/2006/math" xmlns:v="urn:schemas-microsoft-com:vml" xmlns:wp14="http://schemas.microsoft.com/office/word/2010/wordprocessingDrawing" xmlns:wp="http://schemas.openxmlformats.org/drawingml/2006/wordprocessingDrawing" xmlns:w10="urn:schemas-microsoft-com:office:word" xmlns:w="http://schemas.openxmlformats.org/wordprocessingml/2006/main" xmlns:w14="http://schemas.microsoft.com/office/word/2010/wordml" xmlns:w15="http://schemas.microsoft.com/office/word/2012/wordml" xmlns:w16se="http://schemas.microsoft.com/office/word/2015/wordml/symex" xmlns:wpg="http://schemas.microsoft.com/office/word/2010/wordprocessingGroup" xmlns:wpi="http://schemas.microsoft.com/office/word/2010/wordprocessingInk" xmlns:wne="http://schemas.microsoft.com/office/word/2006/wordml" xmlns:wps="http://schemas.microsoft.com/office/word/2010/wordprocessingShape" mc:Ignorable="w14 w15 w16se wp14">
   <w:body>
     <w:p>
       <w:pPr>
@@ -130,8 +130,18 @@
                 <w:sz w:val="24"/>
                 <w:szCs w:val="24"/>
               </w:rPr>
-              <w:t>Supriya Gadigone</w:t>
-            </w:r>
+              <w:t xml:space="preserve">Supriya </w:t>
+            </w:r>
+            <w:proofErr w:type="spellStart"/>
+            <w:r>
+              <w:rPr>
+                <w:rFonts w:ascii="Times New Roman" w:hAnsi="Times New Roman" w:cs="Times New Roman"/>
+                <w:sz w:val="24"/>
+                <w:szCs w:val="24"/>
+              </w:rPr>
+              <w:t>Gadigone</w:t>
+            </w:r>
+            <w:proofErr w:type="spellEnd"/>
           </w:p>
         </w:tc>
         <w:tc>
@@ -274,7 +284,21 @@
               <w:rPr>
                 <w:rFonts w:ascii="Times New Roman" w:hAnsi="Times New Roman" w:cs="Times New Roman"/>
               </w:rPr>
-              <w:t>Made JavaDocs comments for all methods</w:t>
+              <w:t xml:space="preserve">Made </w:t>
+            </w:r>
+            <w:proofErr w:type="spellStart"/>
+            <w:r>
+              <w:rPr>
+                <w:rFonts w:ascii="Times New Roman" w:hAnsi="Times New Roman" w:cs="Times New Roman"/>
+              </w:rPr>
+              <w:t>JavaDocs</w:t>
+            </w:r>
+            <w:proofErr w:type="spellEnd"/>
+            <w:r>
+              <w:rPr>
+                <w:rFonts w:ascii="Times New Roman" w:hAnsi="Times New Roman" w:cs="Times New Roman"/>
+              </w:rPr>
+              <w:t xml:space="preserve"> comments for all methods</w:t>
             </w:r>
           </w:p>
           <w:p>
@@ -312,7 +336,14 @@
               <w:rPr>
                 <w:rFonts w:ascii="Times New Roman" w:hAnsi="Times New Roman" w:cs="Times New Roman"/>
               </w:rPr>
-              <w:t>Helped debug Fil</w:t>
+              <w:t xml:space="preserve">Helped debug </w:t>
+            </w:r>
+            <w:proofErr w:type="spellStart"/>
+            <w:r>
+              <w:rPr>
+                <w:rFonts w:ascii="Times New Roman" w:hAnsi="Times New Roman" w:cs="Times New Roman"/>
+              </w:rPr>
+              <w:t>Fil</w:t>
             </w:r>
             <w:r>
               <w:rPr>
@@ -326,6 +357,7 @@
               </w:rPr>
               <w:t>TransferClient</w:t>
             </w:r>
+            <w:proofErr w:type="spellEnd"/>
           </w:p>
         </w:tc>
         <w:tc>
@@ -450,12 +482,14 @@
                 <w:rFonts w:ascii="Times New Roman" w:hAnsi="Times New Roman" w:cs="Times New Roman"/>
               </w:rPr>
             </w:pPr>
+            <w:proofErr w:type="spellStart"/>
             <w:r>
               <w:rPr>
                 <w:rFonts w:ascii="Times New Roman" w:hAnsi="Times New Roman" w:cs="Times New Roman"/>
               </w:rPr>
               <w:t>receiveFile</w:t>
             </w:r>
+            <w:proofErr w:type="spellEnd"/>
           </w:p>
           <w:p>
             <w:pPr>
@@ -469,12 +503,14 @@
                 <w:rFonts w:ascii="Times New Roman" w:hAnsi="Times New Roman" w:cs="Times New Roman"/>
               </w:rPr>
             </w:pPr>
+            <w:proofErr w:type="spellStart"/>
             <w:r>
               <w:rPr>
                 <w:rFonts w:ascii="Times New Roman" w:hAnsi="Times New Roman" w:cs="Times New Roman"/>
               </w:rPr>
               <w:t>sendFile</w:t>
             </w:r>
+            <w:proofErr w:type="spellEnd"/>
           </w:p>
           <w:p>
             <w:pPr>
@@ -488,12 +524,14 @@
                 <w:rFonts w:ascii="Times New Roman" w:hAnsi="Times New Roman" w:cs="Times New Roman"/>
               </w:rPr>
             </w:pPr>
+            <w:proofErr w:type="spellStart"/>
             <w:r>
               <w:rPr>
                 <w:rFonts w:ascii="Times New Roman" w:hAnsi="Times New Roman" w:cs="Times New Roman"/>
               </w:rPr>
               <w:t>createAck</w:t>
             </w:r>
+            <w:proofErr w:type="spellEnd"/>
           </w:p>
           <w:p>
             <w:pPr>
@@ -507,12 +545,14 @@
                 <w:rFonts w:ascii="Times New Roman" w:hAnsi="Times New Roman" w:cs="Times New Roman"/>
               </w:rPr>
             </w:pPr>
+            <w:proofErr w:type="spellStart"/>
             <w:r>
               <w:rPr>
                 <w:rFonts w:ascii="Times New Roman" w:hAnsi="Times New Roman" w:cs="Times New Roman"/>
               </w:rPr>
               <w:t>createDataPacket</w:t>
             </w:r>
+            <w:proofErr w:type="spellEnd"/>
           </w:p>
           <w:p>
             <w:pPr>
@@ -611,7 +651,21 @@
               <w:rPr>
                 <w:rFonts w:ascii="Times New Roman" w:hAnsi="Times New Roman" w:cs="Times New Roman"/>
               </w:rPr>
-              <w:t>Adjusted IntermediateHost to accommodate larger file transfers</w:t>
+              <w:t xml:space="preserve">Adjusted </w:t>
+            </w:r>
+            <w:proofErr w:type="spellStart"/>
+            <w:r>
+              <w:rPr>
+                <w:rFonts w:ascii="Times New Roman" w:hAnsi="Times New Roman" w:cs="Times New Roman"/>
+              </w:rPr>
+              <w:t>IntermediateHost</w:t>
+            </w:r>
+            <w:proofErr w:type="spellEnd"/>
+            <w:r>
+              <w:rPr>
+                <w:rFonts w:ascii="Times New Roman" w:hAnsi="Times New Roman" w:cs="Times New Roman"/>
+              </w:rPr>
+              <w:t xml:space="preserve"> to accommodate larger file transfers</w:t>
             </w:r>
           </w:p>
           <w:p>
@@ -1143,12 +1197,14 @@
                 <w:rFonts w:ascii="Times New Roman" w:hAnsi="Times New Roman" w:cs="Times New Roman"/>
               </w:rPr>
             </w:pPr>
+            <w:proofErr w:type="spellStart"/>
             <w:r>
               <w:rPr>
                 <w:rFonts w:ascii="Times New Roman" w:hAnsi="Times New Roman" w:cs="Times New Roman"/>
               </w:rPr>
               <w:t>receiveFile</w:t>
             </w:r>
+            <w:proofErr w:type="spellEnd"/>
           </w:p>
           <w:p>
             <w:pPr>
@@ -1162,12 +1218,14 @@
                 <w:rFonts w:ascii="Times New Roman" w:hAnsi="Times New Roman" w:cs="Times New Roman"/>
               </w:rPr>
             </w:pPr>
+            <w:proofErr w:type="spellStart"/>
             <w:r>
               <w:rPr>
                 <w:rFonts w:ascii="Times New Roman" w:hAnsi="Times New Roman" w:cs="Times New Roman"/>
               </w:rPr>
               <w:t>sendFile</w:t>
             </w:r>
+            <w:proofErr w:type="spellEnd"/>
           </w:p>
           <w:p>
             <w:pPr>
@@ -1365,7 +1423,21 @@
               <w:rPr>
                 <w:rFonts w:ascii="Times New Roman" w:hAnsi="Times New Roman" w:cs="Times New Roman"/>
               </w:rPr>
-              <w:t>Moved RequestType to own class</w:t>
+              <w:t xml:space="preserve">Moved </w:t>
+            </w:r>
+            <w:proofErr w:type="spellStart"/>
+            <w:r>
+              <w:rPr>
+                <w:rFonts w:ascii="Times New Roman" w:hAnsi="Times New Roman" w:cs="Times New Roman"/>
+              </w:rPr>
+              <w:t>RequestType</w:t>
+            </w:r>
+            <w:proofErr w:type="spellEnd"/>
+            <w:r>
+              <w:rPr>
+                <w:rFonts w:ascii="Times New Roman" w:hAnsi="Times New Roman" w:cs="Times New Roman"/>
+              </w:rPr>
+              <w:t xml:space="preserve"> to own class</w:t>
             </w:r>
           </w:p>
           <w:p>
@@ -1718,7 +1790,21 @@
               <w:rPr>
                 <w:rFonts w:ascii="Times New Roman" w:hAnsi="Times New Roman" w:cs="Times New Roman"/>
               </w:rPr>
-              <w:t>(ls, pwd)</w:t>
+              <w:t xml:space="preserve">(ls, </w:t>
+            </w:r>
+            <w:proofErr w:type="spellStart"/>
+            <w:r>
+              <w:rPr>
+                <w:rFonts w:ascii="Times New Roman" w:hAnsi="Times New Roman" w:cs="Times New Roman"/>
+              </w:rPr>
+              <w:t>pwd</w:t>
+            </w:r>
+            <w:proofErr w:type="spellEnd"/>
+            <w:r>
+              <w:rPr>
+                <w:rFonts w:ascii="Times New Roman" w:hAnsi="Times New Roman" w:cs="Times New Roman"/>
+              </w:rPr>
+              <w:t>)</w:t>
             </w:r>
           </w:p>
           <w:p>
@@ -1737,7 +1823,21 @@
               <w:rPr>
                 <w:rFonts w:ascii="Times New Roman" w:hAnsi="Times New Roman" w:cs="Times New Roman"/>
               </w:rPr>
-              <w:t xml:space="preserve">Debugged IntermediateHost, </w:t>
+              <w:t xml:space="preserve">Debugged </w:t>
+            </w:r>
+            <w:proofErr w:type="spellStart"/>
+            <w:r>
+              <w:rPr>
+                <w:rFonts w:ascii="Times New Roman" w:hAnsi="Times New Roman" w:cs="Times New Roman"/>
+              </w:rPr>
+              <w:t>IntermediateHost</w:t>
+            </w:r>
+            <w:proofErr w:type="spellEnd"/>
+            <w:r>
+              <w:rPr>
+                <w:rFonts w:ascii="Times New Roman" w:hAnsi="Times New Roman" w:cs="Times New Roman"/>
+              </w:rPr>
+              <w:t xml:space="preserve">, </w:t>
             </w:r>
             <w:r>
               <w:rPr>
@@ -1820,11 +1920,36 @@
                 <w:ilvl w:val="0"/>
                 <w:numId w:val="1"/>
               </w:numPr>
-              <w:ind w:left="318" w:hanging="283"/>
-              <w:rPr>
-                <w:rFonts w:ascii="Times New Roman" w:hAnsi="Times New Roman" w:cs="Times New Roman"/>
-              </w:rPr>
-            </w:pPr>
+              <w:rPr>
+                <w:rFonts w:ascii="Times New Roman" w:hAnsi="Times New Roman" w:cs="Times New Roman"/>
+              </w:rPr>
+            </w:pPr>
+            <w:r>
+              <w:rPr>
+                <w:rFonts w:ascii="Times New Roman" w:hAnsi="Times New Roman" w:cs="Times New Roman"/>
+              </w:rPr>
+              <w:t>Aided in implementation of duplicating, delaying, losing packets</w:t>
+            </w:r>
+          </w:p>
+          <w:p>
+            <w:pPr>
+              <w:pStyle w:val="ListParagraph"/>
+              <w:numPr>
+                <w:ilvl w:val="0"/>
+                <w:numId w:val="1"/>
+              </w:numPr>
+              <w:rPr>
+                <w:rFonts w:ascii="Times New Roman" w:hAnsi="Times New Roman" w:cs="Times New Roman"/>
+              </w:rPr>
+            </w:pPr>
+            <w:r>
+              <w:rPr>
+                <w:rFonts w:ascii="Times New Roman" w:hAnsi="Times New Roman" w:cs="Times New Roman"/>
+              </w:rPr>
+              <w:t>Added changing op code feature</w:t>
+            </w:r>
+            <w:bookmarkStart w:id="0" w:name="_GoBack"/>
+            <w:bookmarkEnd w:id="0"/>
           </w:p>
         </w:tc>
       </w:tr>
@@ -1874,8 +1999,17 @@
                 <w:rStyle w:val="5yl5"/>
                 <w:rFonts w:ascii="Times New Roman" w:hAnsi="Times New Roman" w:cs="Times New Roman"/>
               </w:rPr>
-              <w:t>Implemented server side TID and invalid tftp</w:t>
-            </w:r>
+              <w:t xml:space="preserve">Implemented server side TID and invalid </w:t>
+            </w:r>
+            <w:proofErr w:type="spellStart"/>
+            <w:r>
+              <w:rPr>
+                <w:rStyle w:val="5yl5"/>
+                <w:rFonts w:ascii="Times New Roman" w:hAnsi="Times New Roman" w:cs="Times New Roman"/>
+              </w:rPr>
+              <w:t>tftp</w:t>
+            </w:r>
+            <w:proofErr w:type="spellEnd"/>
           </w:p>
           <w:p>
             <w:pPr>
@@ -1898,8 +2032,6 @@
               <w:lastRenderedPageBreak/>
               <w:t>Debugged server side issues</w:t>
             </w:r>
-            <w:bookmarkStart w:id="0" w:name="_GoBack"/>
-            <w:bookmarkEnd w:id="0"/>
           </w:p>
         </w:tc>
         <w:tc>
@@ -1993,7 +2125,21 @@
                 <w:rFonts w:ascii="Times New Roman" w:hAnsi="Times New Roman" w:cs="Times New Roman"/>
               </w:rPr>
               <w:lastRenderedPageBreak/>
-              <w:t>Added client side error handling for TID,invalid TFTP</w:t>
+              <w:t xml:space="preserve">Added client side error handling for </w:t>
+            </w:r>
+            <w:proofErr w:type="spellStart"/>
+            <w:r>
+              <w:rPr>
+                <w:rFonts w:ascii="Times New Roman" w:hAnsi="Times New Roman" w:cs="Times New Roman"/>
+              </w:rPr>
+              <w:t>TID,invalid</w:t>
+            </w:r>
+            <w:proofErr w:type="spellEnd"/>
+            <w:r>
+              <w:rPr>
+                <w:rFonts w:ascii="Times New Roman" w:hAnsi="Times New Roman" w:cs="Times New Roman"/>
+              </w:rPr>
+              <w:t xml:space="preserve"> TFTP</w:t>
             </w:r>
           </w:p>
           <w:p>
@@ -2057,8 +2203,16 @@
               <w:rPr>
                 <w:rFonts w:ascii="Times New Roman" w:hAnsi="Times New Roman" w:cs="Times New Roman"/>
               </w:rPr>
-              <w:t>Updated ReadME</w:t>
-            </w:r>
+              <w:t xml:space="preserve">Updated </w:t>
+            </w:r>
+            <w:proofErr w:type="spellStart"/>
+            <w:r>
+              <w:rPr>
+                <w:rFonts w:ascii="Times New Roman" w:hAnsi="Times New Roman" w:cs="Times New Roman"/>
+              </w:rPr>
+              <w:t>ReadME</w:t>
+            </w:r>
+            <w:proofErr w:type="spellEnd"/>
           </w:p>
           <w:p>
             <w:pPr>
@@ -2165,7 +2319,7 @@
 </file>
 
 <file path=word/numbering.xml><?xml version="1.0" encoding="utf-8"?>
-<w:numbering xmlns:wpc="http://schemas.microsoft.com/office/word/2010/wordprocessingCanvas" xmlns:mc="http://schemas.openxmlformats.org/markup-compatibility/2006" xmlns:o="urn:schemas-microsoft-com:office:office" xmlns:r="http://schemas.openxmlformats.org/officeDocument/2006/relationships" xmlns:m="http://schemas.openxmlformats.org/officeDocument/2006/math" xmlns:v="urn:schemas-microsoft-com:vml" xmlns:wp14="http://schemas.microsoft.com/office/word/2010/wordprocessingDrawing" xmlns:wp="http://schemas.openxmlformats.org/drawingml/2006/wordprocessingDrawing" xmlns:w10="urn:schemas-microsoft-com:office:word" xmlns:w="http://schemas.openxmlformats.org/wordprocessingml/2006/main" xmlns:w14="http://schemas.microsoft.com/office/word/2010/wordml" xmlns:w15="http://schemas.microsoft.com/office/word/2012/wordml" xmlns:wpg="http://schemas.microsoft.com/office/word/2010/wordprocessingGroup" xmlns:wpi="http://schemas.microsoft.com/office/word/2010/wordprocessingInk" xmlns:wne="http://schemas.microsoft.com/office/word/2006/wordml" xmlns:wps="http://schemas.microsoft.com/office/word/2010/wordprocessingShape" mc:Ignorable="w14 w15 wp14">
+<w:numbering xmlns:wpc="http://schemas.microsoft.com/office/word/2010/wordprocessingCanvas" xmlns:cx="http://schemas.microsoft.com/office/drawing/2014/chartex" xmlns:cx1="http://schemas.microsoft.com/office/drawing/2015/9/8/chartex" xmlns:cx2="http://schemas.microsoft.com/office/drawing/2015/10/21/chartex" xmlns:cx3="http://schemas.microsoft.com/office/drawing/2016/5/9/chartex" xmlns:cx4="http://schemas.microsoft.com/office/drawing/2016/5/10/chartex" xmlns:cx5="http://schemas.microsoft.com/office/drawing/2016/5/11/chartex" xmlns:mc="http://schemas.openxmlformats.org/markup-compatibility/2006" xmlns:o="urn:schemas-microsoft-com:office:office" xmlns:r="http://schemas.openxmlformats.org/officeDocument/2006/relationships" xmlns:m="http://schemas.openxmlformats.org/officeDocument/2006/math" xmlns:v="urn:schemas-microsoft-com:vml" xmlns:wp14="http://schemas.microsoft.com/office/word/2010/wordprocessingDrawing" xmlns:wp="http://schemas.openxmlformats.org/drawingml/2006/wordprocessingDrawing" xmlns:w10="urn:schemas-microsoft-com:office:word" xmlns:w="http://schemas.openxmlformats.org/wordprocessingml/2006/main" xmlns:w14="http://schemas.microsoft.com/office/word/2010/wordml" xmlns:w15="http://schemas.microsoft.com/office/word/2012/wordml" xmlns:w16se="http://schemas.microsoft.com/office/word/2015/wordml/symex" xmlns:wpg="http://schemas.microsoft.com/office/word/2010/wordprocessingGroup" xmlns:wpi="http://schemas.microsoft.com/office/word/2010/wordprocessingInk" xmlns:wne="http://schemas.microsoft.com/office/word/2006/wordml" xmlns:wps="http://schemas.microsoft.com/office/word/2010/wordprocessingShape" mc:Ignorable="w14 w15 w16se wp14">
   <w:abstractNum w:abstractNumId="0" w15:restartNumberingAfterBreak="0">
     <w:nsid w:val="5CCA70B7"/>
     <w:multiLevelType w:val="hybridMultilevel"/>
@@ -2285,7 +2439,7 @@
 </file>
 
 <file path=word/styles.xml><?xml version="1.0" encoding="utf-8"?>
-<w:styles xmlns:mc="http://schemas.openxmlformats.org/markup-compatibility/2006" xmlns:r="http://schemas.openxmlformats.org/officeDocument/2006/relationships" xmlns:w="http://schemas.openxmlformats.org/wordprocessingml/2006/main" xmlns:w14="http://schemas.microsoft.com/office/word/2010/wordml" xmlns:w15="http://schemas.microsoft.com/office/word/2012/wordml" mc:Ignorable="w14 w15">
+<w:styles xmlns:mc="http://schemas.openxmlformats.org/markup-compatibility/2006" xmlns:r="http://schemas.openxmlformats.org/officeDocument/2006/relationships" xmlns:w="http://schemas.openxmlformats.org/wordprocessingml/2006/main" xmlns:w14="http://schemas.microsoft.com/office/word/2010/wordml" xmlns:w15="http://schemas.microsoft.com/office/word/2012/wordml" xmlns:w16se="http://schemas.microsoft.com/office/word/2015/wordml/symex" mc:Ignorable="w14 w15 w16se">
   <w:docDefaults>
     <w:rPrDefault>
       <w:rPr>
@@ -2301,7 +2455,7 @@
       </w:pPr>
     </w:pPrDefault>
   </w:docDefaults>
-  <w:latentStyles w:defLockedState="0" w:defUIPriority="99" w:defSemiHidden="0" w:defUnhideWhenUsed="0" w:defQFormat="0" w:count="371">
+  <w:latentStyles w:defLockedState="0" w:defUIPriority="99" w:defSemiHidden="0" w:defUnhideWhenUsed="0" w:defQFormat="0" w:count="374">
     <w:lsdException w:name="Normal" w:uiPriority="0" w:qFormat="1"/>
     <w:lsdException w:name="heading 1" w:uiPriority="9" w:qFormat="1"/>
     <w:lsdException w:name="heading 2" w:semiHidden="1" w:uiPriority="9" w:unhideWhenUsed="1" w:qFormat="1"/>
@@ -2407,7 +2561,6 @@
     <w:lsdException w:name="HTML Sample" w:semiHidden="1" w:unhideWhenUsed="1"/>
     <w:lsdException w:name="HTML Typewriter" w:semiHidden="1" w:unhideWhenUsed="1"/>
     <w:lsdException w:name="HTML Variable" w:semiHidden="1" w:unhideWhenUsed="1"/>
-    <w:lsdException w:name="Normal Table" w:semiHidden="1" w:unhideWhenUsed="1"/>
     <w:lsdException w:name="annotation subject" w:semiHidden="1" w:unhideWhenUsed="1"/>
     <w:lsdException w:name="No List" w:semiHidden="1" w:unhideWhenUsed="1"/>
     <w:lsdException w:name="Outline List 1" w:semiHidden="1" w:unhideWhenUsed="1"/>
@@ -2452,7 +2605,6 @@
     <w:lsdException w:name="Table Professional" w:semiHidden="1" w:unhideWhenUsed="1"/>
     <w:lsdException w:name="Table Subtle 1" w:semiHidden="1" w:unhideWhenUsed="1"/>
     <w:lsdException w:name="Table Subtle 2" w:semiHidden="1" w:unhideWhenUsed="1"/>
-    <w:lsdException w:name="Table Web 1" w:semiHidden="1" w:unhideWhenUsed="1"/>
     <w:lsdException w:name="Table Web 2" w:semiHidden="1" w:unhideWhenUsed="1"/>
     <w:lsdException w:name="Table Web 3" w:semiHidden="1" w:unhideWhenUsed="1"/>
     <w:lsdException w:name="Balloon Text" w:semiHidden="1" w:unhideWhenUsed="1"/>
@@ -2673,6 +2825,9 @@
     <w:lsdException w:name="List Table 5 Dark Accent 6" w:uiPriority="50"/>
     <w:lsdException w:name="List Table 6 Colorful Accent 6" w:uiPriority="51"/>
     <w:lsdException w:name="List Table 7 Colorful Accent 6" w:uiPriority="52"/>
+    <w:lsdException w:name="Mention" w:semiHidden="1" w:unhideWhenUsed="1"/>
+    <w:lsdException w:name="Smart Hyperlink" w:semiHidden="1" w:unhideWhenUsed="1"/>
+    <w:lsdException w:name="Hashtag" w:semiHidden="1" w:unhideWhenUsed="1"/>
   </w:latentStyles>
   <w:style w:type="paragraph" w:default="1" w:styleId="Normal">
     <w:name w:val="Normal"/>

</xml_diff>

<commit_message>
Client sends Disk full now
</commit_message>
<xml_diff>
--- a/Responsibilities.docx
+++ b/Responsibilities.docx
@@ -1955,6 +1955,7 @@
                 <w:rStyle w:val="5yl5"/>
                 <w:rFonts w:ascii="Times New Roman" w:hAnsi="Times New Roman" w:cs="Times New Roman"/>
               </w:rPr>
+              <w:lastRenderedPageBreak/>
               <w:t>Debugged server side issues</w:t>
             </w:r>
           </w:p>
@@ -1979,6 +1980,7 @@
               <w:rPr>
                 <w:rFonts w:ascii="Times New Roman" w:hAnsi="Times New Roman" w:cs="Times New Roman"/>
               </w:rPr>
+              <w:lastRenderedPageBreak/>
               <w:t>Timing Diagrams</w:t>
             </w:r>
           </w:p>
@@ -1998,7 +2000,14 @@
               <w:rPr>
                 <w:rFonts w:ascii="Times New Roman" w:hAnsi="Times New Roman" w:cs="Times New Roman"/>
               </w:rPr>
-              <w:t>Added error simulations for invalid TID, corrupt request, invalid packet size, change block number</w:t>
+              <w:t xml:space="preserve">Added error simulations for invalid TID, corrupt </w:t>
+            </w:r>
+            <w:r>
+              <w:rPr>
+                <w:rFonts w:ascii="Times New Roman" w:hAnsi="Times New Roman" w:cs="Times New Roman"/>
+              </w:rPr>
+              <w:lastRenderedPageBreak/>
+              <w:t>request, invalid packet size, change block number</w:t>
             </w:r>
           </w:p>
           <w:p>
@@ -2041,6 +2050,7 @@
               <w:rPr>
                 <w:rFonts w:ascii="Times New Roman" w:hAnsi="Times New Roman" w:cs="Times New Roman"/>
               </w:rPr>
+              <w:lastRenderedPageBreak/>
               <w:t xml:space="preserve">Added client side error handling for </w:t>
             </w:r>
             <w:proofErr w:type="spellStart"/>
@@ -2074,6 +2084,7 @@
               <w:rPr>
                 <w:rFonts w:ascii="Times New Roman" w:hAnsi="Times New Roman" w:cs="Times New Roman"/>
               </w:rPr>
+              <w:lastRenderedPageBreak/>
               <w:t>Helped debug host, intermediate host</w:t>
             </w:r>
           </w:p>
@@ -2098,6 +2109,7 @@
               <w:rPr>
                 <w:rFonts w:ascii="Times New Roman" w:hAnsi="Times New Roman" w:cs="Times New Roman"/>
               </w:rPr>
+              <w:lastRenderedPageBreak/>
               <w:t>Updated UML Diagrams</w:t>
             </w:r>
           </w:p>
@@ -2206,6 +2218,7 @@
               <w:rPr>
                 <w:rFonts w:ascii="Times New Roman" w:hAnsi="Times New Roman" w:cs="Times New Roman"/>
               </w:rPr>
+              <w:lastRenderedPageBreak/>
               <w:t>Tested Error Sim scenarios</w:t>
             </w:r>
           </w:p>
@@ -2231,6 +2244,7 @@
                 <w:sz w:val="24"/>
                 <w:szCs w:val="24"/>
               </w:rPr>
+              <w:lastRenderedPageBreak/>
               <w:t>5</w:t>
             </w:r>
           </w:p>
@@ -2440,11 +2454,94 @@
                 <w:ilvl w:val="0"/>
                 <w:numId w:val="1"/>
               </w:numPr>
-              <w:ind w:left="318" w:hanging="283"/>
-              <w:rPr>
-                <w:rFonts w:ascii="Times New Roman" w:hAnsi="Times New Roman" w:cs="Times New Roman"/>
-              </w:rPr>
-            </w:pPr>
+              <w:spacing w:line="256" w:lineRule="auto"/>
+              <w:rPr>
+                <w:rFonts w:ascii="Times New Roman" w:hAnsi="Times New Roman" w:cs="Times New Roman"/>
+              </w:rPr>
+            </w:pPr>
+            <w:r>
+              <w:rPr>
+                <w:rFonts w:ascii="Times New Roman" w:hAnsi="Times New Roman" w:cs="Times New Roman"/>
+              </w:rPr>
+              <w:t>Fixed IT4 issues in client and Host</w:t>
+            </w:r>
+          </w:p>
+          <w:p>
+            <w:pPr>
+              <w:pStyle w:val="ListParagraph"/>
+              <w:numPr>
+                <w:ilvl w:val="0"/>
+                <w:numId w:val="1"/>
+              </w:numPr>
+              <w:spacing w:line="256" w:lineRule="auto"/>
+              <w:rPr>
+                <w:rFonts w:ascii="Times New Roman" w:hAnsi="Times New Roman" w:cs="Times New Roman"/>
+              </w:rPr>
+            </w:pPr>
+            <w:r>
+              <w:rPr>
+                <w:rFonts w:ascii="Times New Roman" w:hAnsi="Times New Roman" w:cs="Times New Roman"/>
+              </w:rPr>
+              <w:t>Debugged and tested</w:t>
+            </w:r>
+          </w:p>
+          <w:p>
+            <w:pPr>
+              <w:pStyle w:val="ListParagraph"/>
+              <w:numPr>
+                <w:ilvl w:val="0"/>
+                <w:numId w:val="1"/>
+              </w:numPr>
+              <w:spacing w:line="256" w:lineRule="auto"/>
+              <w:rPr>
+                <w:rFonts w:ascii="Times New Roman" w:hAnsi="Times New Roman" w:cs="Times New Roman"/>
+              </w:rPr>
+            </w:pPr>
+            <w:r>
+              <w:rPr>
+                <w:rFonts w:ascii="Times New Roman" w:hAnsi="Times New Roman" w:cs="Times New Roman"/>
+              </w:rPr>
+              <w:t>Implemented sending across a network</w:t>
+            </w:r>
+          </w:p>
+          <w:p>
+            <w:pPr>
+              <w:pStyle w:val="ListParagraph"/>
+              <w:numPr>
+                <w:ilvl w:val="0"/>
+                <w:numId w:val="1"/>
+              </w:numPr>
+              <w:spacing w:line="256" w:lineRule="auto"/>
+              <w:rPr>
+                <w:rFonts w:ascii="Times New Roman" w:hAnsi="Times New Roman" w:cs="Times New Roman"/>
+              </w:rPr>
+            </w:pPr>
+            <w:r>
+              <w:rPr>
+                <w:rFonts w:ascii="Times New Roman" w:hAnsi="Times New Roman" w:cs="Times New Roman"/>
+              </w:rPr>
+              <w:t>Diagrams</w:t>
+            </w:r>
+          </w:p>
+          <w:p>
+            <w:pPr>
+              <w:pStyle w:val="ListParagraph"/>
+              <w:numPr>
+                <w:ilvl w:val="0"/>
+                <w:numId w:val="1"/>
+              </w:numPr>
+              <w:rPr>
+                <w:rFonts w:ascii="Times New Roman" w:hAnsi="Times New Roman" w:cs="Times New Roman"/>
+              </w:rPr>
+            </w:pPr>
+            <w:r>
+              <w:rPr>
+                <w:rFonts w:ascii="Times New Roman" w:hAnsi="Times New Roman" w:cs="Times New Roman"/>
+              </w:rPr>
+              <w:t>Fixed server shutdown</w:t>
+            </w:r>
+            <w:bookmarkStart w:id="0" w:name="_GoBack"/>
+            <w:bookmarkEnd w:id="0"/>
           </w:p>
         </w:tc>
         <w:tc>
@@ -2722,6 +2819,18 @@
   </w:abstractNum>
   <w:num w:numId="1">
     <w:abstractNumId w:val="0"/>
+  </w:num>
+  <w:num w:numId="2">
+    <w:abstractNumId w:val="0"/>
+    <w:lvlOverride w:ilvl="0"/>
+    <w:lvlOverride w:ilvl="1"/>
+    <w:lvlOverride w:ilvl="2"/>
+    <w:lvlOverride w:ilvl="3"/>
+    <w:lvlOverride w:ilvl="4"/>
+    <w:lvlOverride w:ilvl="5"/>
+    <w:lvlOverride w:ilvl="6"/>
+    <w:lvlOverride w:ilvl="7"/>
+    <w:lvlOverride w:ilvl="8"/>
   </w:num>
 </w:numbering>
 </file>

</xml_diff>